<commit_message>
Added updated Intro doc
</commit_message>
<xml_diff>
--- a/Docs/DSI Project Intro.docx
+++ b/Docs/DSI Project Intro.docx
@@ -212,15 +212,7 @@
         </w:numPr>
       </w:pPr>
       <w:r>
-        <w:t>By 2050 world population is estimated to reach 9 billion, which is the number of people we would have to provide food for. (</w:t>
-      </w:r>
-      <w:proofErr w:type="spellStart"/>
-      <w:r>
-        <w:t>Breene</w:t>
-      </w:r>
-      <w:proofErr w:type="spellEnd"/>
-      <w:r>
-        <w:t>, 2016 [World Econ Forum])</w:t>
+        <w:t>By 2050 world population is estimated to reach 9 billion, which is the number of people we would have to provide food for. (Breene, 2016 [World Econ Forum])</w:t>
       </w:r>
     </w:p>
     <w:p>
@@ -232,234 +224,241 @@
         </w:numPr>
       </w:pPr>
       <w:r>
-        <w:t>SDG goal- UN’s goal is to end hunger by 2030 (</w:t>
-      </w:r>
-      <w:proofErr w:type="spellStart"/>
-      <w:r>
-        <w:t>Breene</w:t>
-      </w:r>
-      <w:proofErr w:type="spellEnd"/>
-      <w:r>
-        <w:t>, 2016)</w:t>
-      </w:r>
+        <w:t>SDG goal- UN’s goal is to end hunger by 2030 (Breene, 2016)</w:t>
+      </w:r>
+    </w:p>
+    <w:p>
+      <w:pPr>
+        <w:spacing w:after="0" w:line="240" w:lineRule="auto"/>
+        <w:ind w:hanging="480"/>
+        <w:rPr>
+          <w:rFonts w:ascii="Times New Roman" w:eastAsia="Times New Roman" w:hAnsi="Times New Roman" w:cs="Times New Roman"/>
+          <w:sz w:val="24"/>
+          <w:szCs w:val="24"/>
+        </w:rPr>
+      </w:pPr>
+    </w:p>
+    <w:p>
+      <w:pPr>
+        <w:spacing w:after="0" w:line="240" w:lineRule="auto"/>
+        <w:ind w:hanging="480"/>
+        <w:rPr>
+          <w:rFonts w:ascii="Times New Roman" w:eastAsia="Times New Roman" w:hAnsi="Times New Roman" w:cs="Times New Roman"/>
+          <w:sz w:val="24"/>
+          <w:szCs w:val="24"/>
+        </w:rPr>
+      </w:pPr>
+    </w:p>
+    <w:p>
+      <w:pPr>
+        <w:spacing w:after="0" w:line="240" w:lineRule="auto"/>
+        <w:ind w:hanging="480"/>
+        <w:rPr>
+          <w:rFonts w:ascii="Times New Roman" w:eastAsia="Times New Roman" w:hAnsi="Times New Roman" w:cs="Times New Roman"/>
+          <w:sz w:val="24"/>
+          <w:szCs w:val="24"/>
+        </w:rPr>
+      </w:pPr>
+      <w:r>
+        <w:rPr>
+          <w:rFonts w:ascii="Times New Roman" w:eastAsia="Times New Roman" w:hAnsi="Times New Roman" w:cs="Times New Roman"/>
+          <w:sz w:val="24"/>
+          <w:szCs w:val="24"/>
+        </w:rPr>
+        <w:t xml:space="preserve">*Breene, Keith. </w:t>
+      </w:r>
+      <w:r>
+        <w:rPr>
+          <w:rFonts w:ascii="Times New Roman" w:eastAsia="Times New Roman" w:hAnsi="Times New Roman" w:cs="Times New Roman"/>
+          <w:sz w:val="24"/>
+          <w:szCs w:val="24"/>
+        </w:rPr>
+        <w:t>“Food Security and Why It Matters.” World Economic Forum. https://www.weforum.org/agenda/2016/01/food-security-and-why-it-matters/ (January 6, 2020).</w:t>
+      </w:r>
+    </w:p>
+    <w:p>
+      <w:pPr>
+        <w:spacing w:after="0" w:line="240" w:lineRule="auto"/>
+        <w:ind w:hanging="480"/>
+        <w:rPr>
+          <w:rFonts w:ascii="Times New Roman" w:eastAsia="Times New Roman" w:hAnsi="Times New Roman" w:cs="Times New Roman"/>
+          <w:sz w:val="24"/>
+          <w:szCs w:val="24"/>
+        </w:rPr>
+      </w:pPr>
+    </w:p>
+    <w:p>
+      <w:pPr>
+        <w:spacing w:after="0" w:line="240" w:lineRule="auto"/>
+        <w:rPr>
+          <w:rFonts w:ascii="Times New Roman" w:eastAsia="Times New Roman" w:hAnsi="Times New Roman" w:cs="Times New Roman"/>
+          <w:sz w:val="24"/>
+          <w:szCs w:val="24"/>
+        </w:rPr>
+      </w:pPr>
+    </w:p>
+    <w:p>
+      <w:pPr>
+        <w:spacing w:after="0" w:line="240" w:lineRule="auto"/>
+        <w:ind w:hanging="480"/>
+        <w:rPr>
+          <w:rFonts w:ascii="Times New Roman" w:eastAsia="Times New Roman" w:hAnsi="Times New Roman" w:cs="Times New Roman"/>
+          <w:sz w:val="24"/>
+          <w:szCs w:val="24"/>
+        </w:rPr>
+      </w:pPr>
+      <w:r>
+        <w:rPr>
+          <w:rFonts w:ascii="Times New Roman" w:eastAsia="Times New Roman" w:hAnsi="Times New Roman" w:cs="Times New Roman"/>
+          <w:sz w:val="24"/>
+          <w:szCs w:val="24"/>
+        </w:rPr>
+        <w:t>Ghattas, Hala. “Food Security and Nutrition in the Context of the Global Nutrition Transition.” : 21.</w:t>
+      </w:r>
+    </w:p>
+    <w:p>
+      <w:pPr>
+        <w:spacing w:after="0" w:line="240" w:lineRule="auto"/>
+        <w:rPr>
+          <w:rFonts w:ascii="Times New Roman" w:eastAsia="Times New Roman" w:hAnsi="Times New Roman" w:cs="Times New Roman"/>
+          <w:sz w:val="24"/>
+          <w:szCs w:val="24"/>
+        </w:rPr>
+      </w:pPr>
+    </w:p>
+    <w:p>
+      <w:pPr>
+        <w:spacing w:after="0" w:line="240" w:lineRule="auto"/>
+        <w:ind w:hanging="480"/>
+        <w:rPr>
+          <w:rFonts w:ascii="Times New Roman" w:eastAsia="Times New Roman" w:hAnsi="Times New Roman" w:cs="Times New Roman"/>
+          <w:sz w:val="24"/>
+          <w:szCs w:val="24"/>
+        </w:rPr>
+      </w:pPr>
+      <w:r>
+        <w:rPr>
+          <w:rFonts w:ascii="Times New Roman" w:eastAsia="Times New Roman" w:hAnsi="Times New Roman" w:cs="Times New Roman"/>
+          <w:sz w:val="24"/>
+          <w:szCs w:val="24"/>
+        </w:rPr>
+        <w:t>**</w:t>
+      </w:r>
+      <w:r>
+        <w:rPr>
+          <w:rFonts w:ascii="Times New Roman" w:eastAsia="Times New Roman" w:hAnsi="Times New Roman" w:cs="Times New Roman"/>
+          <w:sz w:val="24"/>
+          <w:szCs w:val="24"/>
+        </w:rPr>
+        <w:t>Maxwell, Daniel. “Food Security and Its Implications for Political Stability: A Humanitarian Perspective.”: 30.</w:t>
+      </w:r>
+      <w:r>
+        <w:rPr>
+          <w:rFonts w:ascii="Times New Roman" w:eastAsia="Times New Roman" w:hAnsi="Times New Roman" w:cs="Times New Roman"/>
+          <w:sz w:val="24"/>
+          <w:szCs w:val="24"/>
+        </w:rPr>
+        <w:t xml:space="preserve">  </w:t>
+      </w:r>
+      <w:r>
+        <w:rPr>
+          <w:rFonts w:ascii="Times New Roman" w:eastAsia="Times New Roman" w:hAnsi="Times New Roman" w:cs="Times New Roman"/>
+          <w:sz w:val="24"/>
+          <w:szCs w:val="24"/>
+        </w:rPr>
+        <w:t>http://www.fao.org/fileadmin/templates/cfs_high_level_forum/documents/FS-Implications-Political_Stability-Maxwell.pdf</w:t>
+      </w:r>
+    </w:p>
+    <w:p>
+      <w:pPr>
+        <w:spacing w:after="0" w:line="240" w:lineRule="auto"/>
+        <w:rPr>
+          <w:rFonts w:ascii="Times New Roman" w:eastAsia="Times New Roman" w:hAnsi="Times New Roman" w:cs="Times New Roman"/>
+          <w:sz w:val="24"/>
+          <w:szCs w:val="24"/>
+        </w:rPr>
+      </w:pPr>
+    </w:p>
+    <w:p>
+      <w:pPr>
+        <w:spacing w:after="0" w:line="240" w:lineRule="auto"/>
+        <w:ind w:hanging="480"/>
+        <w:rPr>
+          <w:rFonts w:ascii="Times New Roman" w:eastAsia="Times New Roman" w:hAnsi="Times New Roman" w:cs="Times New Roman"/>
+          <w:sz w:val="24"/>
+          <w:szCs w:val="24"/>
+        </w:rPr>
+      </w:pPr>
+      <w:r>
+        <w:rPr>
+          <w:rFonts w:ascii="Times New Roman" w:eastAsia="Times New Roman" w:hAnsi="Times New Roman" w:cs="Times New Roman"/>
+          <w:sz w:val="24"/>
+          <w:szCs w:val="24"/>
+        </w:rPr>
+        <w:lastRenderedPageBreak/>
+        <w:t>*</w:t>
+      </w:r>
+      <w:r>
+        <w:rPr>
+          <w:rFonts w:ascii="Times New Roman" w:eastAsia="Times New Roman" w:hAnsi="Times New Roman" w:cs="Times New Roman"/>
+          <w:sz w:val="24"/>
+          <w:szCs w:val="24"/>
+        </w:rPr>
+        <w:t xml:space="preserve">McMichael, Philip, and Mindi Schneider. 2011. “Food Security Politics and the Millennium Development Goals.” </w:t>
+      </w:r>
+      <w:r>
+        <w:rPr>
+          <w:rFonts w:ascii="Times New Roman" w:eastAsia="Times New Roman" w:hAnsi="Times New Roman" w:cs="Times New Roman"/>
+          <w:i/>
+          <w:iCs/>
+          <w:sz w:val="24"/>
+          <w:szCs w:val="24"/>
+        </w:rPr>
+        <w:t>Third World Quarterly</w:t>
+      </w:r>
+      <w:r>
+        <w:rPr>
+          <w:rFonts w:ascii="Times New Roman" w:eastAsia="Times New Roman" w:hAnsi="Times New Roman" w:cs="Times New Roman"/>
+          <w:sz w:val="24"/>
+          <w:szCs w:val="24"/>
+        </w:rPr>
+        <w:t xml:space="preserve"> 32(1): 119–39.</w:t>
+      </w:r>
+    </w:p>
+    <w:p>
+      <w:r>
+        <w:t>https://www.tandfonline.com/doi/full/10.1080/01436597.2011.543818</w:t>
+      </w:r>
+    </w:p>
+    <w:p>
+      <w:pPr>
+        <w:ind w:hanging="480"/>
+        <w:rPr>
+          <w:rFonts w:ascii="Times New Roman" w:hAnsi="Times New Roman" w:cs="Times New Roman"/>
+          <w:sz w:val="24"/>
+          <w:szCs w:val="24"/>
+        </w:rPr>
+      </w:pPr>
       <w:bookmarkStart w:id="0" w:name="_GoBack"/>
       <w:bookmarkEnd w:id="0"/>
-    </w:p>
-    <w:p>
-      <w:pPr>
-        <w:spacing w:after="0" w:line="240" w:lineRule="auto"/>
-        <w:ind w:hanging="480"/>
-        <w:rPr>
-          <w:rFonts w:ascii="Times New Roman" w:eastAsia="Times New Roman" w:hAnsi="Times New Roman" w:cs="Times New Roman"/>
-          <w:sz w:val="24"/>
-          <w:szCs w:val="24"/>
-        </w:rPr>
-      </w:pPr>
-      <w:r>
-        <w:rPr>
-          <w:rFonts w:ascii="Times New Roman" w:eastAsia="Times New Roman" w:hAnsi="Times New Roman" w:cs="Times New Roman"/>
-          <w:sz w:val="24"/>
-          <w:szCs w:val="24"/>
-        </w:rPr>
-        <w:t>*</w:t>
-      </w:r>
-      <w:proofErr w:type="spellStart"/>
-      <w:r>
-        <w:rPr>
-          <w:rFonts w:ascii="Times New Roman" w:eastAsia="Times New Roman" w:hAnsi="Times New Roman" w:cs="Times New Roman"/>
-          <w:sz w:val="24"/>
-          <w:szCs w:val="24"/>
-        </w:rPr>
-        <w:t>Breene</w:t>
-      </w:r>
-      <w:proofErr w:type="spellEnd"/>
-      <w:r>
-        <w:rPr>
-          <w:rFonts w:ascii="Times New Roman" w:eastAsia="Times New Roman" w:hAnsi="Times New Roman" w:cs="Times New Roman"/>
-          <w:sz w:val="24"/>
-          <w:szCs w:val="24"/>
-        </w:rPr>
-        <w:t xml:space="preserve">, Keith. </w:t>
-      </w:r>
-      <w:r>
-        <w:rPr>
-          <w:rFonts w:ascii="Times New Roman" w:eastAsia="Times New Roman" w:hAnsi="Times New Roman" w:cs="Times New Roman"/>
-          <w:sz w:val="24"/>
-          <w:szCs w:val="24"/>
-        </w:rPr>
-        <w:t>“Food Security and Why It Matters.” World Economic Forum. https://www.weforum.org/agenda/2016/01/food-security-and-why-it-matters/ (January 6, 2020).</w:t>
-      </w:r>
-    </w:p>
-    <w:p>
-      <w:pPr>
-        <w:spacing w:after="0" w:line="240" w:lineRule="auto"/>
-        <w:rPr>
-          <w:rFonts w:ascii="Times New Roman" w:eastAsia="Times New Roman" w:hAnsi="Times New Roman" w:cs="Times New Roman"/>
-          <w:sz w:val="24"/>
-          <w:szCs w:val="24"/>
-        </w:rPr>
-      </w:pPr>
-    </w:p>
-    <w:p>
-      <w:pPr>
-        <w:spacing w:after="0" w:line="240" w:lineRule="auto"/>
-        <w:ind w:hanging="480"/>
-        <w:rPr>
-          <w:rFonts w:ascii="Times New Roman" w:eastAsia="Times New Roman" w:hAnsi="Times New Roman" w:cs="Times New Roman"/>
-          <w:sz w:val="24"/>
-          <w:szCs w:val="24"/>
-        </w:rPr>
-      </w:pPr>
-      <w:proofErr w:type="spellStart"/>
-      <w:r>
-        <w:rPr>
-          <w:rFonts w:ascii="Times New Roman" w:eastAsia="Times New Roman" w:hAnsi="Times New Roman" w:cs="Times New Roman"/>
-          <w:sz w:val="24"/>
-          <w:szCs w:val="24"/>
-        </w:rPr>
-        <w:t>Ghattas</w:t>
-      </w:r>
-      <w:proofErr w:type="spellEnd"/>
-      <w:r>
-        <w:rPr>
-          <w:rFonts w:ascii="Times New Roman" w:eastAsia="Times New Roman" w:hAnsi="Times New Roman" w:cs="Times New Roman"/>
-          <w:sz w:val="24"/>
-          <w:szCs w:val="24"/>
-        </w:rPr>
-        <w:t xml:space="preserve">, </w:t>
-      </w:r>
-      <w:proofErr w:type="spellStart"/>
-      <w:r>
-        <w:rPr>
-          <w:rFonts w:ascii="Times New Roman" w:eastAsia="Times New Roman" w:hAnsi="Times New Roman" w:cs="Times New Roman"/>
-          <w:sz w:val="24"/>
-          <w:szCs w:val="24"/>
-        </w:rPr>
-        <w:t>Hala</w:t>
-      </w:r>
-      <w:proofErr w:type="spellEnd"/>
-      <w:r>
-        <w:rPr>
-          <w:rFonts w:ascii="Times New Roman" w:eastAsia="Times New Roman" w:hAnsi="Times New Roman" w:cs="Times New Roman"/>
-          <w:sz w:val="24"/>
-          <w:szCs w:val="24"/>
-        </w:rPr>
-        <w:t>. “Food Security and Nutrition in the Context of the Global Nutrition Transition.” : 21.</w:t>
-      </w:r>
-    </w:p>
-    <w:p>
-      <w:pPr>
-        <w:spacing w:after="0" w:line="240" w:lineRule="auto"/>
-        <w:rPr>
-          <w:rFonts w:ascii="Times New Roman" w:eastAsia="Times New Roman" w:hAnsi="Times New Roman" w:cs="Times New Roman"/>
-          <w:sz w:val="24"/>
-          <w:szCs w:val="24"/>
-        </w:rPr>
-      </w:pPr>
-    </w:p>
-    <w:p>
-      <w:pPr>
-        <w:spacing w:after="0" w:line="240" w:lineRule="auto"/>
-        <w:ind w:hanging="480"/>
-        <w:rPr>
-          <w:rFonts w:ascii="Times New Roman" w:eastAsia="Times New Roman" w:hAnsi="Times New Roman" w:cs="Times New Roman"/>
-          <w:sz w:val="24"/>
-          <w:szCs w:val="24"/>
-        </w:rPr>
-      </w:pPr>
-      <w:r>
-        <w:rPr>
-          <w:rFonts w:ascii="Times New Roman" w:eastAsia="Times New Roman" w:hAnsi="Times New Roman" w:cs="Times New Roman"/>
-          <w:sz w:val="24"/>
-          <w:szCs w:val="24"/>
-        </w:rPr>
-        <w:t>**</w:t>
-      </w:r>
-      <w:r>
-        <w:rPr>
-          <w:rFonts w:ascii="Times New Roman" w:eastAsia="Times New Roman" w:hAnsi="Times New Roman" w:cs="Times New Roman"/>
-          <w:sz w:val="24"/>
-          <w:szCs w:val="24"/>
-        </w:rPr>
-        <w:t>Maxwell, Daniel. “Food Security and Its Implications for Political Stability: A Humanitarian Perspective.”: 30.</w:t>
-      </w:r>
-      <w:r>
-        <w:rPr>
-          <w:rFonts w:ascii="Times New Roman" w:eastAsia="Times New Roman" w:hAnsi="Times New Roman" w:cs="Times New Roman"/>
-          <w:sz w:val="24"/>
-          <w:szCs w:val="24"/>
-        </w:rPr>
-        <w:t xml:space="preserve">  </w:t>
-      </w:r>
-      <w:r>
-        <w:rPr>
-          <w:rFonts w:ascii="Times New Roman" w:eastAsia="Times New Roman" w:hAnsi="Times New Roman" w:cs="Times New Roman"/>
-          <w:sz w:val="24"/>
-          <w:szCs w:val="24"/>
-        </w:rPr>
-        <w:t>http://www.fao.org/fileadmin/templates/cfs_high_level_forum/documents/FS-Implications-Political_Stability-Maxwell.pdf</w:t>
-      </w:r>
-    </w:p>
-    <w:p>
-      <w:pPr>
-        <w:spacing w:after="0" w:line="240" w:lineRule="auto"/>
-        <w:rPr>
-          <w:rFonts w:ascii="Times New Roman" w:eastAsia="Times New Roman" w:hAnsi="Times New Roman" w:cs="Times New Roman"/>
-          <w:sz w:val="24"/>
-          <w:szCs w:val="24"/>
-        </w:rPr>
-      </w:pPr>
-    </w:p>
-    <w:p>
-      <w:pPr>
-        <w:spacing w:after="0" w:line="240" w:lineRule="auto"/>
-        <w:ind w:hanging="480"/>
-        <w:rPr>
-          <w:rFonts w:ascii="Times New Roman" w:eastAsia="Times New Roman" w:hAnsi="Times New Roman" w:cs="Times New Roman"/>
-          <w:sz w:val="24"/>
-          <w:szCs w:val="24"/>
-        </w:rPr>
-      </w:pPr>
-      <w:r>
-        <w:rPr>
-          <w:rFonts w:ascii="Times New Roman" w:eastAsia="Times New Roman" w:hAnsi="Times New Roman" w:cs="Times New Roman"/>
-          <w:sz w:val="24"/>
-          <w:szCs w:val="24"/>
-        </w:rPr>
-        <w:t>*</w:t>
-      </w:r>
-      <w:r>
-        <w:rPr>
-          <w:rFonts w:ascii="Times New Roman" w:eastAsia="Times New Roman" w:hAnsi="Times New Roman" w:cs="Times New Roman"/>
-          <w:sz w:val="24"/>
-          <w:szCs w:val="24"/>
-        </w:rPr>
-        <w:t xml:space="preserve">McMichael, Philip, and Mindi Schneider. 2011. “Food Security Politics and the Millennium Development Goals.” </w:t>
-      </w:r>
-      <w:r>
-        <w:rPr>
-          <w:rFonts w:ascii="Times New Roman" w:eastAsia="Times New Roman" w:hAnsi="Times New Roman" w:cs="Times New Roman"/>
-          <w:i/>
-          <w:iCs/>
-          <w:sz w:val="24"/>
-          <w:szCs w:val="24"/>
-        </w:rPr>
-        <w:t>Third World Quarterly</w:t>
-      </w:r>
-      <w:r>
-        <w:rPr>
-          <w:rFonts w:ascii="Times New Roman" w:eastAsia="Times New Roman" w:hAnsi="Times New Roman" w:cs="Times New Roman"/>
-          <w:sz w:val="24"/>
-          <w:szCs w:val="24"/>
-        </w:rPr>
-        <w:t xml:space="preserve"> 32(1): 119–39.</w:t>
-      </w:r>
-    </w:p>
-    <w:p>
-      <w:r>
-        <w:t>https://www.tandfonline.com/doi/full/10.1080/01436597.2011.543818</w:t>
-      </w:r>
-    </w:p>
+      <w:r>
+        <w:rPr>
+          <w:rFonts w:ascii="Times New Roman" w:hAnsi="Times New Roman" w:cs="Times New Roman"/>
+          <w:sz w:val="24"/>
+          <w:szCs w:val="24"/>
+        </w:rPr>
+        <w:t xml:space="preserve">UN. 2014. </w:t>
+      </w:r>
+      <w:r>
+        <w:rPr>
+          <w:rFonts w:ascii="Times New Roman" w:hAnsi="Times New Roman" w:cs="Times New Roman"/>
+          <w:sz w:val="24"/>
+          <w:szCs w:val="24"/>
+        </w:rPr>
+        <w:t>“Water and Food Security | International Decade for Action ‘Water for Life’ 2005-2015.” https://www.un.org/waterforlifedecade/food_security.shtml (January 10, 2020).</w:t>
+      </w:r>
+    </w:p>
+    <w:p/>
     <w:sectPr>
       <w:pgSz w:w="12240" w:h="15840"/>
       <w:pgMar w:top="1440" w:right="1440" w:bottom="1440" w:left="1440" w:header="720" w:footer="720" w:gutter="0"/>

</xml_diff>